<commit_message>
Updates to Context Diagram
Updates to Context Diagram from Feedback dated 10-17-25
</commit_message>
<xml_diff>
--- a/TEAM_2_PRODUCTION_SYSTEM_CONTEXT_DIAGRAM.docx
+++ b/TEAM_2_PRODUCTION_SYSTEM_CONTEXT_DIAGRAM.docx
@@ -107,10 +107,10 @@
           <w:noProof/>
         </w:rPr>
         <w:drawing>
-          <wp:inline distT="0" distB="0" distL="0" distR="0" wp14:anchorId="26D7277A" wp14:editId="020E9165">
-            <wp:extent cx="5943600" cy="7058025"/>
-            <wp:effectExtent l="0" t="0" r="0" b="9525"/>
-            <wp:docPr id="1995728281" name="Picture 1" descr="A diagram of a company&#10;&#10;AI-generated content may be incorrect."/>
+          <wp:inline distT="0" distB="0" distL="0" distR="0" wp14:anchorId="29BB6D0F" wp14:editId="557159A8">
+            <wp:extent cx="5943600" cy="6108700"/>
+            <wp:effectExtent l="0" t="0" r="0" b="6350"/>
+            <wp:docPr id="250949570" name="Picture 1" descr="A diagram of a company&#10;&#10;AI-generated content may be incorrect."/>
             <wp:cNvGraphicFramePr>
               <a:graphicFrameLocks xmlns:a="http://schemas.openxmlformats.org/drawingml/2006/main" noChangeAspect="1"/>
             </wp:cNvGraphicFramePr>
@@ -118,7 +118,7 @@
               <a:graphicData uri="http://schemas.openxmlformats.org/drawingml/2006/picture">
                 <pic:pic xmlns:pic="http://schemas.openxmlformats.org/drawingml/2006/picture">
                   <pic:nvPicPr>
-                    <pic:cNvPr id="1995728281" name="Picture 1" descr="A diagram of a company&#10;&#10;AI-generated content may be incorrect."/>
+                    <pic:cNvPr id="250949570" name="Picture 1" descr="A diagram of a company&#10;&#10;AI-generated content may be incorrect."/>
                     <pic:cNvPicPr/>
                   </pic:nvPicPr>
                   <pic:blipFill>
@@ -136,7 +136,7 @@
                   <pic:spPr>
                     <a:xfrm>
                       <a:off x="0" y="0"/>
-                      <a:ext cx="5943600" cy="7058025"/>
+                      <a:ext cx="5943600" cy="6108700"/>
                     </a:xfrm>
                     <a:prstGeom prst="rect">
                       <a:avLst/>

</xml_diff>

<commit_message>
Correct to Context Diagram
Correction to context diagram from user authentication
</commit_message>
<xml_diff>
--- a/TEAM_2_PRODUCTION_SYSTEM_CONTEXT_DIAGRAM.docx
+++ b/TEAM_2_PRODUCTION_SYSTEM_CONTEXT_DIAGRAM.docx
@@ -107,10 +107,10 @@
           <w:noProof/>
         </w:rPr>
         <w:drawing>
-          <wp:inline distT="0" distB="0" distL="0" distR="0" wp14:anchorId="29BB6D0F" wp14:editId="557159A8">
-            <wp:extent cx="5943600" cy="6108700"/>
-            <wp:effectExtent l="0" t="0" r="0" b="6350"/>
-            <wp:docPr id="250949570" name="Picture 1" descr="A diagram of a company&#10;&#10;AI-generated content may be incorrect."/>
+          <wp:inline distT="0" distB="0" distL="0" distR="0" wp14:anchorId="0AA07476" wp14:editId="6C75FA15">
+            <wp:extent cx="5943600" cy="5735320"/>
+            <wp:effectExtent l="0" t="0" r="0" b="0"/>
+            <wp:docPr id="123712427" name="Picture 1" descr="A diagram of a software system&#10;&#10;AI-generated content may be incorrect."/>
             <wp:cNvGraphicFramePr>
               <a:graphicFrameLocks xmlns:a="http://schemas.openxmlformats.org/drawingml/2006/main" noChangeAspect="1"/>
             </wp:cNvGraphicFramePr>
@@ -118,7 +118,7 @@
               <a:graphicData uri="http://schemas.openxmlformats.org/drawingml/2006/picture">
                 <pic:pic xmlns:pic="http://schemas.openxmlformats.org/drawingml/2006/picture">
                   <pic:nvPicPr>
-                    <pic:cNvPr id="250949570" name="Picture 1" descr="A diagram of a company&#10;&#10;AI-generated content may be incorrect."/>
+                    <pic:cNvPr id="123712427" name="Picture 1" descr="A diagram of a software system&#10;&#10;AI-generated content may be incorrect."/>
                     <pic:cNvPicPr/>
                   </pic:nvPicPr>
                   <pic:blipFill>
@@ -136,7 +136,7 @@
                   <pic:spPr>
                     <a:xfrm>
                       <a:off x="0" y="0"/>
-                      <a:ext cx="5943600" cy="6108700"/>
+                      <a:ext cx="5943600" cy="5735320"/>
                     </a:xfrm>
                     <a:prstGeom prst="rect">
                       <a:avLst/>

</xml_diff>